<commit_message>
Fix bugs in specific puzzles
Based on review. Extra page, wrong image.
</commit_message>
<xml_diff>
--- a/EAS2015/puzzles/Clocks/Clocks-VI.docx
+++ b/EAS2015/puzzles/Clocks/Clocks-VI.docx
@@ -115,28 +115,18 @@
           <w:bCs/>
         </w:rPr>
       </w:pPr>
-      <w:bookmarkStart w:id="0" w:name="_GoBack"/>
-      <w:bookmarkEnd w:id="0"/>
-    </w:p>
-    <w:p>
-      <w:pPr>
-        <w:pStyle w:val="Monospace"/>
-        <w:rPr>
-          <w:rFonts w:ascii="Verdana" w:hAnsi="Verdana"/>
-          <w:bCs/>
-        </w:rPr>
-      </w:pPr>
     </w:p>
     <w:p>
       <w:pPr>
         <w:pStyle w:val="Monospace"/>
       </w:pPr>
+      <w:bookmarkStart w:id="0" w:name="_GoBack"/>
+      <w:bookmarkEnd w:id="0"/>
       <w:r>
         <w:rPr>
           <w:rFonts w:ascii="Verdana" w:hAnsi="Verdana"/>
           <w:bCs/>
         </w:rPr>
-        <w:lastRenderedPageBreak/>
         <w:t xml:space="preserve">The clocks hide a message. The message is a short phrase </w:t>
       </w:r>
       <w:r>
@@ -253,34 +243,21 @@
       </w:rPr>
       <w:t xml:space="preserve"> </w:t>
     </w:r>
-    <w:r>
-      <w:fldChar w:fldCharType="begin"/>
-    </w:r>
-    <w:r>
-      <w:instrText xml:space="preserve"> AUTHOR  \* Caps  \* MERGEFORMAT </w:instrText>
-    </w:r>
-    <w:r>
-      <w:fldChar w:fldCharType="separate"/>
-    </w:r>
-    <w:r>
-      <w:rPr>
-        <w:noProof/>
-        <w:szCs w:val="20"/>
-      </w:rPr>
-      <w:t>Joseph</w:t>
-    </w:r>
-    <w:r>
-      <w:rPr>
-        <w:noProof/>
-      </w:rPr>
-      <w:t xml:space="preserve"> Joy (Rinworks)</w:t>
-    </w:r>
-    <w:r>
-      <w:rPr>
-        <w:noProof/>
-      </w:rPr>
-      <w:fldChar w:fldCharType="end"/>
-    </w:r>
+    <w:fldSimple w:instr=" AUTHOR  \* Caps  \* MERGEFORMAT ">
+      <w:r>
+        <w:rPr>
+          <w:noProof/>
+          <w:szCs w:val="20"/>
+        </w:rPr>
+        <w:t>Joseph</w:t>
+      </w:r>
+      <w:r>
+        <w:rPr>
+          <w:noProof/>
+        </w:rPr>
+        <w:t xml:space="preserve"> Joy (Rinworks)</w:t>
+      </w:r>
+    </w:fldSimple>
   </w:p>
 </w:ftr>
 </file>
@@ -1110,17 +1087,12 @@
 </file>
 
 <file path=customXml/item1.xml><?xml version="1.0" encoding="utf-8"?>
-<p:properties xmlns:p="http://schemas.microsoft.com/office/2006/metadata/properties" xmlns:xsi="http://www.w3.org/2001/XMLSchema-instance">
-  <documentManagement>
-    <SharedWithUsers xmlns="ab7c3dc6-0676-4ca2-bfa7-a8261f241e82">
-      <UserInfo>
-        <DisplayName/>
-        <AccountId xsi:nil="true"/>
-        <AccountType/>
-      </UserInfo>
-    </SharedWithUsers>
-  </documentManagement>
-</p:properties>
+<?mso-contentType ?>
+<FormTemplates xmlns="http://schemas.microsoft.com/sharepoint/v3/contenttype/forms">
+  <Display>DocumentLibraryForm</Display>
+  <Edit>DocumentLibraryForm</Edit>
+  <New>DocumentLibraryForm</New>
+</FormTemplates>
 </file>
 
 <file path=customXml/item2.xml><?xml version="1.0" encoding="utf-8"?>
@@ -1278,12 +1250,17 @@
 </file>
 
 <file path=customXml/item3.xml><?xml version="1.0" encoding="utf-8"?>
-<?mso-contentType ?>
-<FormTemplates xmlns="http://schemas.microsoft.com/sharepoint/v3/contenttype/forms">
-  <Display>DocumentLibraryForm</Display>
-  <Edit>DocumentLibraryForm</Edit>
-  <New>DocumentLibraryForm</New>
-</FormTemplates>
+<p:properties xmlns:p="http://schemas.microsoft.com/office/2006/metadata/properties" xmlns:xsi="http://www.w3.org/2001/XMLSchema-instance">
+  <documentManagement>
+    <SharedWithUsers xmlns="ab7c3dc6-0676-4ca2-bfa7-a8261f241e82">
+      <UserInfo>
+        <DisplayName/>
+        <AccountId xsi:nil="true"/>
+        <AccountType/>
+      </UserInfo>
+    </SharedWithUsers>
+  </documentManagement>
+</p:properties>
 </file>
 
 <file path=customXml/item4.xml><?xml version="1.0" encoding="utf-8"?>
@@ -1291,10 +1268,9 @@
 </file>
 
 <file path=customXml/itemProps1.xml><?xml version="1.0" encoding="utf-8"?>
-<ds:datastoreItem xmlns:ds="http://schemas.openxmlformats.org/officeDocument/2006/customXml" ds:itemID="{A2F73FB0-43B1-4172-8838-AC378CB6EA2E}">
+<ds:datastoreItem xmlns:ds="http://schemas.openxmlformats.org/officeDocument/2006/customXml" ds:itemID="{969A641F-FA69-4C26-9827-52C2B165DD91}">
   <ds:schemaRefs>
-    <ds:schemaRef ds:uri="http://schemas.microsoft.com/office/2006/metadata/properties"/>
-    <ds:schemaRef ds:uri="ab7c3dc6-0676-4ca2-bfa7-a8261f241e82"/>
+    <ds:schemaRef ds:uri="http://schemas.microsoft.com/sharepoint/v3/contenttype/forms"/>
   </ds:schemaRefs>
 </ds:datastoreItem>
 </file>
@@ -1318,15 +1294,16 @@
 </file>
 
 <file path=customXml/itemProps3.xml><?xml version="1.0" encoding="utf-8"?>
-<ds:datastoreItem xmlns:ds="http://schemas.openxmlformats.org/officeDocument/2006/customXml" ds:itemID="{969A641F-FA69-4C26-9827-52C2B165DD91}">
+<ds:datastoreItem xmlns:ds="http://schemas.openxmlformats.org/officeDocument/2006/customXml" ds:itemID="{A2F73FB0-43B1-4172-8838-AC378CB6EA2E}">
   <ds:schemaRefs>
-    <ds:schemaRef ds:uri="http://schemas.microsoft.com/sharepoint/v3/contenttype/forms"/>
+    <ds:schemaRef ds:uri="http://schemas.microsoft.com/office/2006/metadata/properties"/>
+    <ds:schemaRef ds:uri="ab7c3dc6-0676-4ca2-bfa7-a8261f241e82"/>
   </ds:schemaRefs>
 </ds:datastoreItem>
 </file>
 
 <file path=customXml/itemProps4.xml><?xml version="1.0" encoding="utf-8"?>
-<ds:datastoreItem xmlns:ds="http://schemas.openxmlformats.org/officeDocument/2006/customXml" ds:itemID="{E873B4B6-B428-43AA-8E50-2FE0D40930BC}">
+<ds:datastoreItem xmlns:ds="http://schemas.openxmlformats.org/officeDocument/2006/customXml" ds:itemID="{BEFF9C2A-757C-42F1-BA54-224DD6F65852}">
   <ds:schemaRefs>
     <ds:schemaRef ds:uri="http://schemas.openxmlformats.org/officeDocument/2006/bibliography"/>
   </ds:schemaRefs>

</xml_diff>